<commit_message>
Update Documentation: Read me
</commit_message>
<xml_diff>
--- a/Team17Interation1/readMeTeam17.docx
+++ b/Team17Interation1/readMeTeam17.docx
@@ -3,13 +3,192 @@
 <w:document xmlns:wpc="http://schemas.microsoft.com/office/word/2010/wordprocessingCanvas" xmlns:mc="http://schemas.openxmlformats.org/markup-compatibility/2006" xmlns:o="urn:schemas-microsoft-com:office:office" xmlns:r="http://schemas.openxmlformats.org/officeDocument/2006/relationships" xmlns:m="http://schemas.openxmlformats.org/officeDocument/2006/math" xmlns:v="urn:schemas-microsoft-com:vml" xmlns:wp14="http://schemas.microsoft.com/office/word/2010/wordprocessingDrawing" xmlns:wp="http://schemas.openxmlformats.org/drawingml/2006/wordprocessingDrawing" xmlns:w10="urn:schemas-microsoft-com:office:word" xmlns:w="http://schemas.openxmlformats.org/wordprocessingml/2006/main" xmlns:w14="http://schemas.microsoft.com/office/word/2010/wordml" xmlns:wpg="http://schemas.microsoft.com/office/word/2010/wordprocessingGroup" xmlns:wpi="http://schemas.microsoft.com/office/word/2010/wordprocessingInk" xmlns:wne="http://schemas.microsoft.com/office/word/2006/wordml" xmlns:wps="http://schemas.microsoft.com/office/word/2010/wordprocessingShape" mc:Ignorable="w14 wp14">
   <w:body>
     <w:p>
-      <w:r>
-        <w:t>Must</w:t>
+      <w:pPr>
+        <w:jc w:val="center"/>
+        <w:rPr>
+          <w:rStyle w:val="SubtleEmphasis"/>
+          <w:i w:val="0"/>
+          <w:sz w:val="24"/>
+          <w:szCs w:val="24"/>
+        </w:rPr>
+      </w:pPr>
+      <w:r>
+        <w:rPr>
+          <w:rStyle w:val="SubtleEmphasis"/>
+          <w:i w:val="0"/>
+          <w:sz w:val="24"/>
+          <w:szCs w:val="24"/>
+        </w:rPr>
+        <w:t>COMP 3004 - Iteration # 1</w:t>
+      </w:r>
+      <w:r>
+        <w:rPr>
+          <w:rStyle w:val="SubtleEmphasis"/>
+          <w:i w:val="0"/>
+          <w:sz w:val="24"/>
+          <w:szCs w:val="24"/>
+        </w:rPr>
+        <w:br/>
+      </w:r>
+      <w:r>
+        <w:rPr>
+          <w:rStyle w:val="SubtleEmphasis"/>
+          <w:i w:val="0"/>
+          <w:sz w:val="24"/>
+          <w:szCs w:val="24"/>
+        </w:rPr>
+        <w:t xml:space="preserve">Team </w:t>
+      </w:r>
+      <w:r>
+        <w:rPr>
+          <w:rStyle w:val="SubtleEmphasis"/>
+          <w:i w:val="0"/>
+          <w:sz w:val="24"/>
+          <w:szCs w:val="24"/>
+        </w:rPr>
+        <w:t>Project: Magic Realm</w:t>
+      </w:r>
+      <w:r>
+        <w:rPr>
+          <w:rStyle w:val="SubtleEmphasis"/>
+          <w:i w:val="0"/>
+          <w:sz w:val="24"/>
+          <w:szCs w:val="24"/>
+        </w:rPr>
+        <w:br/>
+      </w:r>
+      <w:r>
+        <w:rPr>
+          <w:rStyle w:val="SubtleEmphasis"/>
+          <w:i w:val="0"/>
+          <w:sz w:val="24"/>
+          <w:szCs w:val="24"/>
+        </w:rPr>
+        <w:t xml:space="preserve">Instructor: </w:t>
+      </w:r>
+      <w:r>
+        <w:rPr>
+          <w:rStyle w:val="SubtleEmphasis"/>
+          <w:i w:val="0"/>
+          <w:sz w:val="24"/>
+          <w:szCs w:val="24"/>
+        </w:rPr>
+        <w:t>Jean-Pier</w:t>
+      </w:r>
+      <w:r>
+        <w:rPr>
+          <w:rStyle w:val="SubtleEmphasis"/>
+          <w:i w:val="0"/>
+          <w:sz w:val="24"/>
+          <w:szCs w:val="24"/>
+        </w:rPr>
+        <w:t>re Corriveau</w:t>
+      </w:r>
+      <w:r>
+        <w:rPr>
+          <w:rStyle w:val="SubtleEmphasis"/>
+          <w:i w:val="0"/>
+          <w:sz w:val="24"/>
+          <w:szCs w:val="24"/>
+        </w:rPr>
+        <w:br/>
+        <w:t>Due Date: Tuesday, Feb 24th 2015</w:t>
+      </w:r>
+      <w:r>
+        <w:rPr>
+          <w:rStyle w:val="SubtleEmphasis"/>
+          <w:i w:val="0"/>
+          <w:sz w:val="24"/>
+          <w:szCs w:val="24"/>
+        </w:rPr>
+        <w:br/>
+        <w:t>Team 17: Abe Fehr, Nataly Slewa, Nathan Barton</w:t>
+      </w:r>
+    </w:p>
+    <w:p>
+      <w:pPr>
+        <w:jc w:val="center"/>
+        <w:rPr>
+          <w:rStyle w:val="SubtleEmphasis"/>
+          <w:i w:val="0"/>
+          <w:sz w:val="24"/>
+          <w:szCs w:val="24"/>
+        </w:rPr>
+      </w:pPr>
+      <w:r>
+        <w:rPr>
+          <w:rStyle w:val="SubtleEmphasis"/>
+          <w:i w:val="0"/>
+          <w:sz w:val="24"/>
+          <w:szCs w:val="24"/>
+        </w:rPr>
+        <w:t>*</w:t>
       </w:r>
       <w:bookmarkStart w:id="0" w:name="_GoBack"/>
       <w:bookmarkEnd w:id="0"/>
-      <w:r>
-        <w:t xml:space="preserve"> include a detailed readMeTeamx.pdf file that explains: - what environment you are using - how to look at source code in this environment - how to start your program: be extremely precise</w:t>
+    </w:p>
+    <w:p>
+      <w:pPr>
+        <w:jc w:val="center"/>
+        <w:rPr>
+          <w:b/>
+        </w:rPr>
+      </w:pPr>
+      <w:r>
+        <w:t xml:space="preserve">File: </w:t>
+      </w:r>
+      <w:r>
+        <w:rPr>
+          <w:b/>
+        </w:rPr>
+        <w:t>readMeTeam17.pdf</w:t>
+      </w:r>
+    </w:p>
+    <w:p>
+      <w:pPr>
+        <w:rPr>
+          <w:iCs/>
+          <w:color w:val="808080" w:themeColor="text1" w:themeTint="7F"/>
+          <w:sz w:val="24"/>
+          <w:szCs w:val="24"/>
+        </w:rPr>
+      </w:pPr>
+      <w:r>
+        <w:rPr>
+          <w:b/>
+        </w:rPr>
+        <w:br/>
+      </w:r>
+      <w:r>
+        <w:t>(R</w:t>
+      </w:r>
+      <w:r>
+        <w:t xml:space="preserve">emove this later) </w:t>
+      </w:r>
+      <w:r>
+        <w:t>Description</w:t>
+      </w:r>
+      <w:r>
+        <w:t xml:space="preserve">: </w:t>
+      </w:r>
+      <w:r>
+        <w:t>Must include a detailed readMeTeamx.pdf file that explains: - what environment you are using - how to look at source code in this environment - how to start your program: be extremely precise</w:t>
+      </w:r>
+    </w:p>
+    <w:p>
+      <w:pPr>
+        <w:jc w:val="center"/>
+      </w:pPr>
+    </w:p>
+    <w:p>
+      <w:r>
+        <w:t>For this Project</w:t>
+      </w:r>
+    </w:p>
+    <w:p/>
+    <w:p>
+      <w:r>
+        <w:br/>
       </w:r>
     </w:p>
     <w:sectPr>
@@ -209,6 +388,18 @@
     <w:semiHidden/>
     <w:unhideWhenUsed/>
   </w:style>
+  <w:style w:type="character" w:styleId="SubtleEmphasis">
+    <w:name w:val="Subtle Emphasis"/>
+    <w:basedOn w:val="DefaultParagraphFont"/>
+    <w:uiPriority w:val="19"/>
+    <w:qFormat/>
+    <w:rsid w:val="00FC4EDC"/>
+    <w:rPr>
+      <w:i/>
+      <w:iCs/>
+      <w:color w:val="808080" w:themeColor="text1" w:themeTint="7F"/>
+    </w:rPr>
+  </w:style>
 </w:styles>
 </file>
 
@@ -399,6 +590,18 @@
     <w:semiHidden/>
     <w:unhideWhenUsed/>
   </w:style>
+  <w:style w:type="character" w:styleId="SubtleEmphasis">
+    <w:name w:val="Subtle Emphasis"/>
+    <w:basedOn w:val="DefaultParagraphFont"/>
+    <w:uiPriority w:val="19"/>
+    <w:qFormat/>
+    <w:rsid w:val="00FC4EDC"/>
+    <w:rPr>
+      <w:i/>
+      <w:iCs/>
+      <w:color w:val="808080" w:themeColor="text1" w:themeTint="7F"/>
+    </w:rPr>
+  </w:style>
 </w:styles>
 </file>
 

</xml_diff>

<commit_message>
Revert "Update Documentation: Read me"
This reverts commit 752ff5be229e5c52026438be28e9908f0937a102.
</commit_message>
<xml_diff>
--- a/Team17Interation1/readMeTeam17.docx
+++ b/Team17Interation1/readMeTeam17.docx
@@ -3,192 +3,13 @@
 <w:document xmlns:wpc="http://schemas.microsoft.com/office/word/2010/wordprocessingCanvas" xmlns:mc="http://schemas.openxmlformats.org/markup-compatibility/2006" xmlns:o="urn:schemas-microsoft-com:office:office" xmlns:r="http://schemas.openxmlformats.org/officeDocument/2006/relationships" xmlns:m="http://schemas.openxmlformats.org/officeDocument/2006/math" xmlns:v="urn:schemas-microsoft-com:vml" xmlns:wp14="http://schemas.microsoft.com/office/word/2010/wordprocessingDrawing" xmlns:wp="http://schemas.openxmlformats.org/drawingml/2006/wordprocessingDrawing" xmlns:w10="urn:schemas-microsoft-com:office:word" xmlns:w="http://schemas.openxmlformats.org/wordprocessingml/2006/main" xmlns:w14="http://schemas.microsoft.com/office/word/2010/wordml" xmlns:wpg="http://schemas.microsoft.com/office/word/2010/wordprocessingGroup" xmlns:wpi="http://schemas.microsoft.com/office/word/2010/wordprocessingInk" xmlns:wne="http://schemas.microsoft.com/office/word/2006/wordml" xmlns:wps="http://schemas.microsoft.com/office/word/2010/wordprocessingShape" mc:Ignorable="w14 wp14">
   <w:body>
     <w:p>
-      <w:pPr>
-        <w:jc w:val="center"/>
-        <w:rPr>
-          <w:rStyle w:val="SubtleEmphasis"/>
-          <w:i w:val="0"/>
-          <w:sz w:val="24"/>
-          <w:szCs w:val="24"/>
-        </w:rPr>
-      </w:pPr>
       <w:r>
-        <w:rPr>
-          <w:rStyle w:val="SubtleEmphasis"/>
-          <w:i w:val="0"/>
-          <w:sz w:val="24"/>
-          <w:szCs w:val="24"/>
-        </w:rPr>
-        <w:t>COMP 3004 - Iteration # 1</w:t>
-      </w:r>
-      <w:r>
-        <w:rPr>
-          <w:rStyle w:val="SubtleEmphasis"/>
-          <w:i w:val="0"/>
-          <w:sz w:val="24"/>
-          <w:szCs w:val="24"/>
-        </w:rPr>
-        <w:br/>
-      </w:r>
-      <w:r>
-        <w:rPr>
-          <w:rStyle w:val="SubtleEmphasis"/>
-          <w:i w:val="0"/>
-          <w:sz w:val="24"/>
-          <w:szCs w:val="24"/>
-        </w:rPr>
-        <w:t xml:space="preserve">Team </w:t>
-      </w:r>
-      <w:r>
-        <w:rPr>
-          <w:rStyle w:val="SubtleEmphasis"/>
-          <w:i w:val="0"/>
-          <w:sz w:val="24"/>
-          <w:szCs w:val="24"/>
-        </w:rPr>
-        <w:t>Project: Magic Realm</w:t>
-      </w:r>
-      <w:r>
-        <w:rPr>
-          <w:rStyle w:val="SubtleEmphasis"/>
-          <w:i w:val="0"/>
-          <w:sz w:val="24"/>
-          <w:szCs w:val="24"/>
-        </w:rPr>
-        <w:br/>
-      </w:r>
-      <w:r>
-        <w:rPr>
-          <w:rStyle w:val="SubtleEmphasis"/>
-          <w:i w:val="0"/>
-          <w:sz w:val="24"/>
-          <w:szCs w:val="24"/>
-        </w:rPr>
-        <w:t xml:space="preserve">Instructor: </w:t>
-      </w:r>
-      <w:r>
-        <w:rPr>
-          <w:rStyle w:val="SubtleEmphasis"/>
-          <w:i w:val="0"/>
-          <w:sz w:val="24"/>
-          <w:szCs w:val="24"/>
-        </w:rPr>
-        <w:t>Jean-Pier</w:t>
-      </w:r>
-      <w:r>
-        <w:rPr>
-          <w:rStyle w:val="SubtleEmphasis"/>
-          <w:i w:val="0"/>
-          <w:sz w:val="24"/>
-          <w:szCs w:val="24"/>
-        </w:rPr>
-        <w:t>re Corriveau</w:t>
-      </w:r>
-      <w:r>
-        <w:rPr>
-          <w:rStyle w:val="SubtleEmphasis"/>
-          <w:i w:val="0"/>
-          <w:sz w:val="24"/>
-          <w:szCs w:val="24"/>
-        </w:rPr>
-        <w:br/>
-        <w:t>Due Date: Tuesday, Feb 24th 2015</w:t>
-      </w:r>
-      <w:r>
-        <w:rPr>
-          <w:rStyle w:val="SubtleEmphasis"/>
-          <w:i w:val="0"/>
-          <w:sz w:val="24"/>
-          <w:szCs w:val="24"/>
-        </w:rPr>
-        <w:br/>
-        <w:t>Team 17: Abe Fehr, Nataly Slewa, Nathan Barton</w:t>
-      </w:r>
-    </w:p>
-    <w:p>
-      <w:pPr>
-        <w:jc w:val="center"/>
-        <w:rPr>
-          <w:rStyle w:val="SubtleEmphasis"/>
-          <w:i w:val="0"/>
-          <w:sz w:val="24"/>
-          <w:szCs w:val="24"/>
-        </w:rPr>
-      </w:pPr>
-      <w:r>
-        <w:rPr>
-          <w:rStyle w:val="SubtleEmphasis"/>
-          <w:i w:val="0"/>
-          <w:sz w:val="24"/>
-          <w:szCs w:val="24"/>
-        </w:rPr>
-        <w:t>*</w:t>
+        <w:t>Must</w:t>
       </w:r>
       <w:bookmarkStart w:id="0" w:name="_GoBack"/>
       <w:bookmarkEnd w:id="0"/>
-    </w:p>
-    <w:p>
-      <w:pPr>
-        <w:jc w:val="center"/>
-        <w:rPr>
-          <w:b/>
-        </w:rPr>
-      </w:pPr>
       <w:r>
-        <w:t xml:space="preserve">File: </w:t>
-      </w:r>
-      <w:r>
-        <w:rPr>
-          <w:b/>
-        </w:rPr>
-        <w:t>readMeTeam17.pdf</w:t>
-      </w:r>
-    </w:p>
-    <w:p>
-      <w:pPr>
-        <w:rPr>
-          <w:iCs/>
-          <w:color w:val="808080" w:themeColor="text1" w:themeTint="7F"/>
-          <w:sz w:val="24"/>
-          <w:szCs w:val="24"/>
-        </w:rPr>
-      </w:pPr>
-      <w:r>
-        <w:rPr>
-          <w:b/>
-        </w:rPr>
-        <w:br/>
-      </w:r>
-      <w:r>
-        <w:t>(R</w:t>
-      </w:r>
-      <w:r>
-        <w:t xml:space="preserve">emove this later) </w:t>
-      </w:r>
-      <w:r>
-        <w:t>Description</w:t>
-      </w:r>
-      <w:r>
-        <w:t xml:space="preserve">: </w:t>
-      </w:r>
-      <w:r>
-        <w:t>Must include a detailed readMeTeamx.pdf file that explains: - what environment you are using - how to look at source code in this environment - how to start your program: be extremely precise</w:t>
-      </w:r>
-    </w:p>
-    <w:p>
-      <w:pPr>
-        <w:jc w:val="center"/>
-      </w:pPr>
-    </w:p>
-    <w:p>
-      <w:r>
-        <w:t>For this Project</w:t>
-      </w:r>
-    </w:p>
-    <w:p/>
-    <w:p>
-      <w:r>
-        <w:br/>
+        <w:t xml:space="preserve"> include a detailed readMeTeamx.pdf file that explains: - what environment you are using - how to look at source code in this environment - how to start your program: be extremely precise</w:t>
       </w:r>
     </w:p>
     <w:sectPr>
@@ -388,18 +209,6 @@
     <w:semiHidden/>
     <w:unhideWhenUsed/>
   </w:style>
-  <w:style w:type="character" w:styleId="SubtleEmphasis">
-    <w:name w:val="Subtle Emphasis"/>
-    <w:basedOn w:val="DefaultParagraphFont"/>
-    <w:uiPriority w:val="19"/>
-    <w:qFormat/>
-    <w:rsid w:val="00FC4EDC"/>
-    <w:rPr>
-      <w:i/>
-      <w:iCs/>
-      <w:color w:val="808080" w:themeColor="text1" w:themeTint="7F"/>
-    </w:rPr>
-  </w:style>
 </w:styles>
 </file>
 
@@ -590,18 +399,6 @@
     <w:semiHidden/>
     <w:unhideWhenUsed/>
   </w:style>
-  <w:style w:type="character" w:styleId="SubtleEmphasis">
-    <w:name w:val="Subtle Emphasis"/>
-    <w:basedOn w:val="DefaultParagraphFont"/>
-    <w:uiPriority w:val="19"/>
-    <w:qFormat/>
-    <w:rsid w:val="00FC4EDC"/>
-    <w:rPr>
-      <w:i/>
-      <w:iCs/>
-      <w:color w:val="808080" w:themeColor="text1" w:themeTint="7F"/>
-    </w:rPr>
-  </w:style>
 </w:styles>
 </file>
 

</xml_diff>

<commit_message>
Revert "Revert "Update Documentation: Read me""
This reverts commit 85a29795edfaff3058ab48f32ff91c1be37c3dcd.
</commit_message>
<xml_diff>
--- a/Team17Interation1/readMeTeam17.docx
+++ b/Team17Interation1/readMeTeam17.docx
@@ -3,13 +3,192 @@
 <w:document xmlns:wpc="http://schemas.microsoft.com/office/word/2010/wordprocessingCanvas" xmlns:mc="http://schemas.openxmlformats.org/markup-compatibility/2006" xmlns:o="urn:schemas-microsoft-com:office:office" xmlns:r="http://schemas.openxmlformats.org/officeDocument/2006/relationships" xmlns:m="http://schemas.openxmlformats.org/officeDocument/2006/math" xmlns:v="urn:schemas-microsoft-com:vml" xmlns:wp14="http://schemas.microsoft.com/office/word/2010/wordprocessingDrawing" xmlns:wp="http://schemas.openxmlformats.org/drawingml/2006/wordprocessingDrawing" xmlns:w10="urn:schemas-microsoft-com:office:word" xmlns:w="http://schemas.openxmlformats.org/wordprocessingml/2006/main" xmlns:w14="http://schemas.microsoft.com/office/word/2010/wordml" xmlns:wpg="http://schemas.microsoft.com/office/word/2010/wordprocessingGroup" xmlns:wpi="http://schemas.microsoft.com/office/word/2010/wordprocessingInk" xmlns:wne="http://schemas.microsoft.com/office/word/2006/wordml" xmlns:wps="http://schemas.microsoft.com/office/word/2010/wordprocessingShape" mc:Ignorable="w14 wp14">
   <w:body>
     <w:p>
-      <w:r>
-        <w:t>Must</w:t>
+      <w:pPr>
+        <w:jc w:val="center"/>
+        <w:rPr>
+          <w:rStyle w:val="SubtleEmphasis"/>
+          <w:i w:val="0"/>
+          <w:sz w:val="24"/>
+          <w:szCs w:val="24"/>
+        </w:rPr>
+      </w:pPr>
+      <w:r>
+        <w:rPr>
+          <w:rStyle w:val="SubtleEmphasis"/>
+          <w:i w:val="0"/>
+          <w:sz w:val="24"/>
+          <w:szCs w:val="24"/>
+        </w:rPr>
+        <w:t>COMP 3004 - Iteration # 1</w:t>
+      </w:r>
+      <w:r>
+        <w:rPr>
+          <w:rStyle w:val="SubtleEmphasis"/>
+          <w:i w:val="0"/>
+          <w:sz w:val="24"/>
+          <w:szCs w:val="24"/>
+        </w:rPr>
+        <w:br/>
+      </w:r>
+      <w:r>
+        <w:rPr>
+          <w:rStyle w:val="SubtleEmphasis"/>
+          <w:i w:val="0"/>
+          <w:sz w:val="24"/>
+          <w:szCs w:val="24"/>
+        </w:rPr>
+        <w:t xml:space="preserve">Team </w:t>
+      </w:r>
+      <w:r>
+        <w:rPr>
+          <w:rStyle w:val="SubtleEmphasis"/>
+          <w:i w:val="0"/>
+          <w:sz w:val="24"/>
+          <w:szCs w:val="24"/>
+        </w:rPr>
+        <w:t>Project: Magic Realm</w:t>
+      </w:r>
+      <w:r>
+        <w:rPr>
+          <w:rStyle w:val="SubtleEmphasis"/>
+          <w:i w:val="0"/>
+          <w:sz w:val="24"/>
+          <w:szCs w:val="24"/>
+        </w:rPr>
+        <w:br/>
+      </w:r>
+      <w:r>
+        <w:rPr>
+          <w:rStyle w:val="SubtleEmphasis"/>
+          <w:i w:val="0"/>
+          <w:sz w:val="24"/>
+          <w:szCs w:val="24"/>
+        </w:rPr>
+        <w:t xml:space="preserve">Instructor: </w:t>
+      </w:r>
+      <w:r>
+        <w:rPr>
+          <w:rStyle w:val="SubtleEmphasis"/>
+          <w:i w:val="0"/>
+          <w:sz w:val="24"/>
+          <w:szCs w:val="24"/>
+        </w:rPr>
+        <w:t>Jean-Pier</w:t>
+      </w:r>
+      <w:r>
+        <w:rPr>
+          <w:rStyle w:val="SubtleEmphasis"/>
+          <w:i w:val="0"/>
+          <w:sz w:val="24"/>
+          <w:szCs w:val="24"/>
+        </w:rPr>
+        <w:t>re Corriveau</w:t>
+      </w:r>
+      <w:r>
+        <w:rPr>
+          <w:rStyle w:val="SubtleEmphasis"/>
+          <w:i w:val="0"/>
+          <w:sz w:val="24"/>
+          <w:szCs w:val="24"/>
+        </w:rPr>
+        <w:br/>
+        <w:t>Due Date: Tuesday, Feb 24th 2015</w:t>
+      </w:r>
+      <w:r>
+        <w:rPr>
+          <w:rStyle w:val="SubtleEmphasis"/>
+          <w:i w:val="0"/>
+          <w:sz w:val="24"/>
+          <w:szCs w:val="24"/>
+        </w:rPr>
+        <w:br/>
+        <w:t>Team 17: Abe Fehr, Nataly Slewa, Nathan Barton</w:t>
+      </w:r>
+    </w:p>
+    <w:p>
+      <w:pPr>
+        <w:jc w:val="center"/>
+        <w:rPr>
+          <w:rStyle w:val="SubtleEmphasis"/>
+          <w:i w:val="0"/>
+          <w:sz w:val="24"/>
+          <w:szCs w:val="24"/>
+        </w:rPr>
+      </w:pPr>
+      <w:r>
+        <w:rPr>
+          <w:rStyle w:val="SubtleEmphasis"/>
+          <w:i w:val="0"/>
+          <w:sz w:val="24"/>
+          <w:szCs w:val="24"/>
+        </w:rPr>
+        <w:t>*</w:t>
       </w:r>
       <w:bookmarkStart w:id="0" w:name="_GoBack"/>
       <w:bookmarkEnd w:id="0"/>
-      <w:r>
-        <w:t xml:space="preserve"> include a detailed readMeTeamx.pdf file that explains: - what environment you are using - how to look at source code in this environment - how to start your program: be extremely precise</w:t>
+    </w:p>
+    <w:p>
+      <w:pPr>
+        <w:jc w:val="center"/>
+        <w:rPr>
+          <w:b/>
+        </w:rPr>
+      </w:pPr>
+      <w:r>
+        <w:t xml:space="preserve">File: </w:t>
+      </w:r>
+      <w:r>
+        <w:rPr>
+          <w:b/>
+        </w:rPr>
+        <w:t>readMeTeam17.pdf</w:t>
+      </w:r>
+    </w:p>
+    <w:p>
+      <w:pPr>
+        <w:rPr>
+          <w:iCs/>
+          <w:color w:val="808080" w:themeColor="text1" w:themeTint="7F"/>
+          <w:sz w:val="24"/>
+          <w:szCs w:val="24"/>
+        </w:rPr>
+      </w:pPr>
+      <w:r>
+        <w:rPr>
+          <w:b/>
+        </w:rPr>
+        <w:br/>
+      </w:r>
+      <w:r>
+        <w:t>(R</w:t>
+      </w:r>
+      <w:r>
+        <w:t xml:space="preserve">emove this later) </w:t>
+      </w:r>
+      <w:r>
+        <w:t>Description</w:t>
+      </w:r>
+      <w:r>
+        <w:t xml:space="preserve">: </w:t>
+      </w:r>
+      <w:r>
+        <w:t>Must include a detailed readMeTeamx.pdf file that explains: - what environment you are using - how to look at source code in this environment - how to start your program: be extremely precise</w:t>
+      </w:r>
+    </w:p>
+    <w:p>
+      <w:pPr>
+        <w:jc w:val="center"/>
+      </w:pPr>
+    </w:p>
+    <w:p>
+      <w:r>
+        <w:t>For this Project</w:t>
+      </w:r>
+    </w:p>
+    <w:p/>
+    <w:p>
+      <w:r>
+        <w:br/>
       </w:r>
     </w:p>
     <w:sectPr>
@@ -209,6 +388,18 @@
     <w:semiHidden/>
     <w:unhideWhenUsed/>
   </w:style>
+  <w:style w:type="character" w:styleId="SubtleEmphasis">
+    <w:name w:val="Subtle Emphasis"/>
+    <w:basedOn w:val="DefaultParagraphFont"/>
+    <w:uiPriority w:val="19"/>
+    <w:qFormat/>
+    <w:rsid w:val="00FC4EDC"/>
+    <w:rPr>
+      <w:i/>
+      <w:iCs/>
+      <w:color w:val="808080" w:themeColor="text1" w:themeTint="7F"/>
+    </w:rPr>
+  </w:style>
 </w:styles>
 </file>
 
@@ -399,6 +590,18 @@
     <w:semiHidden/>
     <w:unhideWhenUsed/>
   </w:style>
+  <w:style w:type="character" w:styleId="SubtleEmphasis">
+    <w:name w:val="Subtle Emphasis"/>
+    <w:basedOn w:val="DefaultParagraphFont"/>
+    <w:uiPriority w:val="19"/>
+    <w:qFormat/>
+    <w:rsid w:val="00FC4EDC"/>
+    <w:rPr>
+      <w:i/>
+      <w:iCs/>
+      <w:color w:val="808080" w:themeColor="text1" w:themeTint="7F"/>
+    </w:rPr>
+  </w:style>
 </w:styles>
 </file>
 

</xml_diff>